<commit_message>
other boards parameters calculation
</commit_message>
<xml_diff>
--- a/CST simulation/SecondWilkinson PD/Wilkinson_Design_KiCAD_v2.docx
+++ b/CST simulation/SecondWilkinson PD/Wilkinson_Design_KiCAD_v2.docx
@@ -1,6 +1,6 @@
 
 <file path=word/document.xml><?xml version="1.0" encoding="utf-8"?>
-<w:document xmlns:wpc="http://schemas.microsoft.com/office/word/2010/wordprocessingCanvas" xmlns:cx="http://schemas.microsoft.com/office/drawing/2014/chartex" xmlns:cx1="http://schemas.microsoft.com/office/drawing/2015/9/8/chartex" xmlns:cx2="http://schemas.microsoft.com/office/drawing/2015/10/21/chartex" xmlns:cx3="http://schemas.microsoft.com/office/drawing/2016/5/9/chartex" xmlns:cx4="http://schemas.microsoft.com/office/drawing/2016/5/10/chartex" xmlns:cx5="http://schemas.microsoft.com/office/drawing/2016/5/11/chartex" xmlns:cx6="http://schemas.microsoft.com/office/drawing/2016/5/12/chartex" xmlns:cx7="http://schemas.microsoft.com/office/drawing/2016/5/13/chartex" xmlns:cx8="http://schemas.microsoft.com/office/drawing/2016/5/14/chartex" xmlns:mc="http://schemas.openxmlformats.org/markup-compatibility/2006" xmlns:aink="http://schemas.microsoft.com/office/drawing/2016/ink" xmlns:am3d="http://schemas.microsoft.com/office/drawing/2017/model3d" xmlns:o="urn:schemas-microsoft-com:office:office" xmlns:r="http://schemas.openxmlformats.org/officeDocument/2006/relationships" xmlns:m="http://schemas.openxmlformats.org/officeDocument/2006/math" xmlns:v="urn:schemas-microsoft-com:vml" xmlns:wp14="http://schemas.microsoft.com/office/word/2010/wordprocessingDrawing" xmlns:wp="http://schemas.openxmlformats.org/drawingml/2006/wordprocessingDrawing" xmlns:w10="urn:schemas-microsoft-com:office:word" xmlns:w="http://schemas.openxmlformats.org/wordprocessingml/2006/main" xmlns:w14="http://schemas.microsoft.com/office/word/2010/wordml" xmlns:w15="http://schemas.microsoft.com/office/word/2012/wordml" xmlns:w16cid="http://schemas.microsoft.com/office/word/2016/wordml/cid" xmlns:w16se="http://schemas.microsoft.com/office/word/2015/wordml/symex" xmlns:wpg="http://schemas.microsoft.com/office/word/2010/wordprocessingGroup" xmlns:wpi="http://schemas.microsoft.com/office/word/2010/wordprocessingInk" xmlns:wne="http://schemas.microsoft.com/office/word/2006/wordml" xmlns:wps="http://schemas.microsoft.com/office/word/2010/wordprocessingShape" mc:Ignorable="w14 w15 w16se w16cid wp14">
+<w:document xmlns:wpc="http://schemas.microsoft.com/office/word/2010/wordprocessingCanvas" xmlns:cx="http://schemas.microsoft.com/office/drawing/2014/chartex" xmlns:cx1="http://schemas.microsoft.com/office/drawing/2015/9/8/chartex" xmlns:cx2="http://schemas.microsoft.com/office/drawing/2015/10/21/chartex" xmlns:cx3="http://schemas.microsoft.com/office/drawing/2016/5/9/chartex" xmlns:cx4="http://schemas.microsoft.com/office/drawing/2016/5/10/chartex" xmlns:cx5="http://schemas.microsoft.com/office/drawing/2016/5/11/chartex" xmlns:cx6="http://schemas.microsoft.com/office/drawing/2016/5/12/chartex" xmlns:cx7="http://schemas.microsoft.com/office/drawing/2016/5/13/chartex" xmlns:cx8="http://schemas.microsoft.com/office/drawing/2016/5/14/chartex" xmlns:mc="http://schemas.openxmlformats.org/markup-compatibility/2006" xmlns:aink="http://schemas.microsoft.com/office/drawing/2016/ink" xmlns:am3d="http://schemas.microsoft.com/office/drawing/2017/model3d" xmlns:o="urn:schemas-microsoft-com:office:office" xmlns:oel="http://schemas.microsoft.com/office/2019/extlst" xmlns:r="http://schemas.openxmlformats.org/officeDocument/2006/relationships" xmlns:m="http://schemas.openxmlformats.org/officeDocument/2006/math" xmlns:v="urn:schemas-microsoft-com:vml" xmlns:wp14="http://schemas.microsoft.com/office/word/2010/wordprocessingDrawing" xmlns:wp="http://schemas.openxmlformats.org/drawingml/2006/wordprocessingDrawing" xmlns:w10="urn:schemas-microsoft-com:office:word" xmlns:w="http://schemas.openxmlformats.org/wordprocessingml/2006/main" xmlns:w14="http://schemas.microsoft.com/office/word/2010/wordml" xmlns:w15="http://schemas.microsoft.com/office/word/2012/wordml" xmlns:w16cex="http://schemas.microsoft.com/office/word/2018/wordml/cex" xmlns:w16cid="http://schemas.microsoft.com/office/word/2016/wordml/cid" xmlns:w16="http://schemas.microsoft.com/office/word/2018/wordml" xmlns:w16du="http://schemas.microsoft.com/office/word/2023/wordml/word16du" xmlns:w16sdtdh="http://schemas.microsoft.com/office/word/2020/wordml/sdtdatahash" xmlns:w16sdtfl="http://schemas.microsoft.com/office/word/2024/wordml/sdtformatlock" xmlns:w16se="http://schemas.microsoft.com/office/word/2015/wordml/symex" xmlns:wpg="http://schemas.microsoft.com/office/word/2010/wordprocessingGroup" xmlns:wpi="http://schemas.microsoft.com/office/word/2010/wordprocessingInk" xmlns:wne="http://schemas.microsoft.com/office/word/2006/wordml" xmlns:wps="http://schemas.microsoft.com/office/word/2010/wordprocessingShape" mc:Ignorable="w14 w15 w16se w16cid w16 w16cex w16sdtdh w16sdtfl w16du wp14">
   <w:body>
     <w:p>
       <w:pPr>
@@ -30,15 +30,7 @@
         <w:t xml:space="preserve"> two stage Wilkinson </w:t>
       </w:r>
       <w:r>
-        <w:t xml:space="preserve">power </w:t>
-      </w:r>
-      <w:proofErr w:type="gramStart"/>
-      <w:r>
-        <w:t>divide</w:t>
-      </w:r>
-      <w:proofErr w:type="gramEnd"/>
-      <w:r>
-        <w:t>:</w:t>
+        <w:t>power divide:</w:t>
       </w:r>
     </w:p>
     <w:p>
@@ -226,12 +218,14 @@
       <w:r>
         <w:t xml:space="preserve"> =</w:t>
       </w:r>
+      <w:proofErr w:type="gramStart"/>
       <w:r>
         <w:t xml:space="preserve">50  </w:t>
       </w:r>
       <w:r>
         <w:t>ohms</w:t>
       </w:r>
+      <w:proofErr w:type="gramEnd"/>
       <w:r>
         <w:t>;</w:t>
       </w:r>
@@ -932,8 +926,229 @@
         </w:rPr>
         <w:t>168.1045</w:t>
       </w:r>
-      <w:bookmarkStart w:id="2" w:name="_GoBack"/>
-      <w:bookmarkEnd w:id="2"/>
+    </w:p>
+    <w:p>
+      <w:pPr>
+        <w:tabs>
+          <w:tab w:val="left" w:pos="1606"/>
+        </w:tabs>
+      </w:pPr>
+    </w:p>
+    <w:p>
+      <w:pPr>
+        <w:tabs>
+          <w:tab w:val="left" w:pos="1606"/>
+        </w:tabs>
+      </w:pPr>
+    </w:p>
+    <w:p>
+      <w:pPr>
+        <w:tabs>
+          <w:tab w:val="left" w:pos="1606"/>
+        </w:tabs>
+      </w:pPr>
+    </w:p>
+    <w:p>
+      <w:pPr>
+        <w:tabs>
+          <w:tab w:val="left" w:pos="1606"/>
+        </w:tabs>
+      </w:pPr>
+    </w:p>
+    <w:p>
+      <w:r>
+        <w:lastRenderedPageBreak/>
+        <w:t xml:space="preserve">N = 2, f0 = </w:t>
+      </w:r>
+      <w:r>
+        <w:t>5.85</w:t>
+      </w:r>
+      <w:r>
+        <w:t xml:space="preserve"> GHz, B</w:t>
+      </w:r>
+      <w:r>
+        <w:rPr>
+          <w:vertAlign w:val="subscript"/>
+        </w:rPr>
+        <w:t>W</w:t>
+      </w:r>
+      <w:r>
+        <w:t xml:space="preserve"> = </w:t>
+      </w:r>
+      <w:r>
+        <w:t>1.7</w:t>
+      </w:r>
+      <w:r>
+        <w:t xml:space="preserve"> GHz, </w:t>
+      </w:r>
+    </w:p>
+    <w:p>
+      <w:r>
+        <w:t>W</w:t>
+      </w:r>
+      <w:r>
+        <w:t>1</w:t>
+      </w:r>
+      <w:r>
+        <w:t xml:space="preserve"> = mils, Z</w:t>
+      </w:r>
+      <w:r>
+        <w:t>1</w:t>
+      </w:r>
+      <w:r>
+        <w:t xml:space="preserve"> =</w:t>
+      </w:r>
+      <w:r>
+        <w:t>59.73</w:t>
+      </w:r>
+      <w:r>
+        <w:t xml:space="preserve"> ohms,</w:t>
+      </w:r>
+      <w:r>
+        <w:t xml:space="preserve"> </w:t>
+      </w:r>
+      <w:r>
+        <w:t>R</w:t>
+      </w:r>
+      <w:r>
+        <w:t>1</w:t>
+      </w:r>
+      <w:r>
+        <w:t xml:space="preserve"> =</w:t>
+      </w:r>
+      <w:r>
+        <w:t>200</w:t>
+      </w:r>
+      <w:r>
+        <w:t xml:space="preserve"> Ohm,</w:t>
+      </w:r>
+      <w:r>
+        <w:t xml:space="preserve"> </w:t>
+      </w:r>
+      <m:oMath>
+        <m:r>
+          <m:rPr>
+            <m:sty m:val="p"/>
+          </m:rPr>
+          <w:rPr>
+            <w:rFonts w:ascii="Cambria Math" w:hAnsi="Cambria Math"/>
+          </w:rPr>
+          <m:t xml:space="preserve"> λ</m:t>
+        </m:r>
+      </m:oMath>
+      <w:r>
+        <w:t xml:space="preserve"> </w:t>
+      </w:r>
+      <w:r>
+        <w:t>/4</w:t>
+      </w:r>
+      <w:r>
+        <w:t>=</w:t>
+      </w:r>
+      <w:proofErr w:type="gramStart"/>
+      <w:r>
+        <w:t>mils</w:t>
+      </w:r>
+      <w:r>
+        <w:t>;</w:t>
+      </w:r>
+      <w:proofErr w:type="gramEnd"/>
+    </w:p>
+    <w:p>
+      <w:r>
+        <w:t>W</w:t>
+      </w:r>
+      <w:r>
+        <w:t>2</w:t>
+      </w:r>
+      <w:r>
+        <w:t xml:space="preserve"> = mils, Z</w:t>
+      </w:r>
+      <w:r>
+        <w:t>2</w:t>
+      </w:r>
+      <w:r>
+        <w:t xml:space="preserve"> =</w:t>
+      </w:r>
+      <w:r>
+        <w:t>83.71</w:t>
+      </w:r>
+      <w:r>
+        <w:t xml:space="preserve"> ohms, R</w:t>
+      </w:r>
+      <w:r>
+        <w:t>2</w:t>
+      </w:r>
+      <w:r>
+        <w:t xml:space="preserve"> =10</w:t>
+      </w:r>
+      <w:r>
+        <w:t>0</w:t>
+      </w:r>
+      <w:r>
+        <w:t xml:space="preserve"> Ohm,</w:t>
+      </w:r>
+      <w:r>
+        <w:t xml:space="preserve"> </w:t>
+      </w:r>
+      <m:oMath>
+        <m:r>
+          <m:rPr>
+            <m:sty m:val="p"/>
+          </m:rPr>
+          <w:rPr>
+            <w:rFonts w:ascii="Cambria Math" w:hAnsi="Cambria Math"/>
+          </w:rPr>
+          <m:t xml:space="preserve"> λ</m:t>
+        </m:r>
+      </m:oMath>
+      <w:r>
+        <w:t xml:space="preserve"> </w:t>
+      </w:r>
+      <w:r>
+        <w:t>/4</w:t>
+      </w:r>
+      <w:r>
+        <w:t>=</w:t>
+      </w:r>
+      <w:proofErr w:type="gramStart"/>
+      <w:r>
+        <w:t>mils;</w:t>
+      </w:r>
+      <w:proofErr w:type="gramEnd"/>
+    </w:p>
+    <w:p>
+      <w:r>
+        <w:t xml:space="preserve">W = </w:t>
+      </w:r>
+      <w:proofErr w:type="gramStart"/>
+      <w:r>
+        <w:t xml:space="preserve">41.9 </w:t>
+      </w:r>
+      <w:r>
+        <w:t xml:space="preserve"> mils</w:t>
+      </w:r>
+      <w:proofErr w:type="gramEnd"/>
+      <w:r>
+        <w:t xml:space="preserve">, </w:t>
+      </w:r>
+      <w:r>
+        <w:t>Z0</w:t>
+      </w:r>
+      <w:r>
+        <w:t xml:space="preserve"> =</w:t>
+      </w:r>
+      <w:proofErr w:type="gramStart"/>
+      <w:r>
+        <w:t xml:space="preserve">50  </w:t>
+      </w:r>
+      <w:r>
+        <w:t>ohms</w:t>
+      </w:r>
+      <w:proofErr w:type="gramEnd"/>
+      <w:r>
+        <w:t>;</w:t>
+      </w:r>
     </w:p>
     <w:p>
       <w:pPr>
@@ -956,7 +1171,7 @@
 </file>
 
 <file path=word/numbering.xml><?xml version="1.0" encoding="utf-8"?>
-<w:numbering xmlns:wpc="http://schemas.microsoft.com/office/word/2010/wordprocessingCanvas" xmlns:cx="http://schemas.microsoft.com/office/drawing/2014/chartex" xmlns:cx1="http://schemas.microsoft.com/office/drawing/2015/9/8/chartex" xmlns:cx2="http://schemas.microsoft.com/office/drawing/2015/10/21/chartex" xmlns:cx3="http://schemas.microsoft.com/office/drawing/2016/5/9/chartex" xmlns:cx4="http://schemas.microsoft.com/office/drawing/2016/5/10/chartex" xmlns:cx5="http://schemas.microsoft.com/office/drawing/2016/5/11/chartex" xmlns:cx6="http://schemas.microsoft.com/office/drawing/2016/5/12/chartex" xmlns:cx7="http://schemas.microsoft.com/office/drawing/2016/5/13/chartex" xmlns:cx8="http://schemas.microsoft.com/office/drawing/2016/5/14/chartex" xmlns:mc="http://schemas.openxmlformats.org/markup-compatibility/2006" xmlns:aink="http://schemas.microsoft.com/office/drawing/2016/ink" xmlns:am3d="http://schemas.microsoft.com/office/drawing/2017/model3d" xmlns:o="urn:schemas-microsoft-com:office:office" xmlns:r="http://schemas.openxmlformats.org/officeDocument/2006/relationships" xmlns:m="http://schemas.openxmlformats.org/officeDocument/2006/math" xmlns:v="urn:schemas-microsoft-com:vml" xmlns:wp14="http://schemas.microsoft.com/office/word/2010/wordprocessingDrawing" xmlns:wp="http://schemas.openxmlformats.org/drawingml/2006/wordprocessingDrawing" xmlns:w10="urn:schemas-microsoft-com:office:word" xmlns:w="http://schemas.openxmlformats.org/wordprocessingml/2006/main" xmlns:w14="http://schemas.microsoft.com/office/word/2010/wordml" xmlns:w15="http://schemas.microsoft.com/office/word/2012/wordml" xmlns:w16cid="http://schemas.microsoft.com/office/word/2016/wordml/cid" xmlns:w16se="http://schemas.microsoft.com/office/word/2015/wordml/symex" xmlns:wpg="http://schemas.microsoft.com/office/word/2010/wordprocessingGroup" xmlns:wpi="http://schemas.microsoft.com/office/word/2010/wordprocessingInk" xmlns:wne="http://schemas.microsoft.com/office/word/2006/wordml" xmlns:wps="http://schemas.microsoft.com/office/word/2010/wordprocessingShape" mc:Ignorable="w14 w15 w16se w16cid wp14">
+<w:numbering xmlns:wpc="http://schemas.microsoft.com/office/word/2010/wordprocessingCanvas" xmlns:cx="http://schemas.microsoft.com/office/drawing/2014/chartex" xmlns:cx1="http://schemas.microsoft.com/office/drawing/2015/9/8/chartex" xmlns:cx2="http://schemas.microsoft.com/office/drawing/2015/10/21/chartex" xmlns:cx3="http://schemas.microsoft.com/office/drawing/2016/5/9/chartex" xmlns:cx4="http://schemas.microsoft.com/office/drawing/2016/5/10/chartex" xmlns:cx5="http://schemas.microsoft.com/office/drawing/2016/5/11/chartex" xmlns:cx6="http://schemas.microsoft.com/office/drawing/2016/5/12/chartex" xmlns:cx7="http://schemas.microsoft.com/office/drawing/2016/5/13/chartex" xmlns:cx8="http://schemas.microsoft.com/office/drawing/2016/5/14/chartex" xmlns:mc="http://schemas.openxmlformats.org/markup-compatibility/2006" xmlns:aink="http://schemas.microsoft.com/office/drawing/2016/ink" xmlns:am3d="http://schemas.microsoft.com/office/drawing/2017/model3d" xmlns:o="urn:schemas-microsoft-com:office:office" xmlns:oel="http://schemas.microsoft.com/office/2019/extlst" xmlns:r="http://schemas.openxmlformats.org/officeDocument/2006/relationships" xmlns:m="http://schemas.openxmlformats.org/officeDocument/2006/math" xmlns:v="urn:schemas-microsoft-com:vml" xmlns:wp14="http://schemas.microsoft.com/office/word/2010/wordprocessingDrawing" xmlns:wp="http://schemas.openxmlformats.org/drawingml/2006/wordprocessingDrawing" xmlns:w10="urn:schemas-microsoft-com:office:word" xmlns:w="http://schemas.openxmlformats.org/wordprocessingml/2006/main" xmlns:w14="http://schemas.microsoft.com/office/word/2010/wordml" xmlns:w15="http://schemas.microsoft.com/office/word/2012/wordml" xmlns:w16cex="http://schemas.microsoft.com/office/word/2018/wordml/cex" xmlns:w16cid="http://schemas.microsoft.com/office/word/2016/wordml/cid" xmlns:w16="http://schemas.microsoft.com/office/word/2018/wordml" xmlns:w16du="http://schemas.microsoft.com/office/word/2023/wordml/word16du" xmlns:w16sdtdh="http://schemas.microsoft.com/office/word/2020/wordml/sdtdatahash" xmlns:w16sdtfl="http://schemas.microsoft.com/office/word/2024/wordml/sdtformatlock" xmlns:w16se="http://schemas.microsoft.com/office/word/2015/wordml/symex" xmlns:wpg="http://schemas.microsoft.com/office/word/2010/wordprocessingGroup" xmlns:wpi="http://schemas.microsoft.com/office/word/2010/wordprocessingInk" xmlns:wne="http://schemas.microsoft.com/office/word/2006/wordml" xmlns:wps="http://schemas.microsoft.com/office/word/2010/wordprocessingShape" mc:Ignorable="w14 w15 w16se w16cid w16 w16cex w16sdtdh w16sdtfl w16du wp14">
   <w:abstractNum w:abstractNumId="0" w15:restartNumberingAfterBreak="0">
     <w:nsid w:val="116808E6"/>
     <w:multiLevelType w:val="hybridMultilevel"/>
@@ -1046,14 +1261,14 @@
       </w:pPr>
     </w:lvl>
   </w:abstractNum>
-  <w:num w:numId="1">
+  <w:num w:numId="1" w16cid:durableId="249049485">
     <w:abstractNumId w:val="0"/>
   </w:num>
 </w:numbering>
 </file>
 
 <file path=word/styles.xml><?xml version="1.0" encoding="utf-8"?>
-<w:styles xmlns:mc="http://schemas.openxmlformats.org/markup-compatibility/2006" xmlns:r="http://schemas.openxmlformats.org/officeDocument/2006/relationships" xmlns:w="http://schemas.openxmlformats.org/wordprocessingml/2006/main" xmlns:w14="http://schemas.microsoft.com/office/word/2010/wordml" xmlns:w15="http://schemas.microsoft.com/office/word/2012/wordml" xmlns:w16cid="http://schemas.microsoft.com/office/word/2016/wordml/cid" xmlns:w16se="http://schemas.microsoft.com/office/word/2015/wordml/symex" mc:Ignorable="w14 w15 w16se w16cid">
+<w:styles xmlns:mc="http://schemas.openxmlformats.org/markup-compatibility/2006" xmlns:r="http://schemas.openxmlformats.org/officeDocument/2006/relationships" xmlns:w="http://schemas.openxmlformats.org/wordprocessingml/2006/main" xmlns:w14="http://schemas.microsoft.com/office/word/2010/wordml" xmlns:w15="http://schemas.microsoft.com/office/word/2012/wordml" xmlns:w16cex="http://schemas.microsoft.com/office/word/2018/wordml/cex" xmlns:w16cid="http://schemas.microsoft.com/office/word/2016/wordml/cid" xmlns:w16="http://schemas.microsoft.com/office/word/2018/wordml" xmlns:w16du="http://schemas.microsoft.com/office/word/2023/wordml/word16du" xmlns:w16sdtdh="http://schemas.microsoft.com/office/word/2020/wordml/sdtdatahash" xmlns:w16sdtfl="http://schemas.microsoft.com/office/word/2024/wordml/sdtformatlock" xmlns:w16se="http://schemas.microsoft.com/office/word/2015/wordml/symex" mc:Ignorable="w14 w15 w16se w16cid w16 w16cex w16sdtdh w16sdtfl w16du">
   <w:docDefaults>
     <w:rPrDefault>
       <w:rPr>
@@ -1069,7 +1284,7 @@
       </w:pPr>
     </w:pPrDefault>
   </w:docDefaults>
-  <w:latentStyles w:defLockedState="0" w:defUIPriority="99" w:defSemiHidden="0" w:defUnhideWhenUsed="0" w:defQFormat="0" w:count="375">
+  <w:latentStyles w:defLockedState="0" w:defUIPriority="99" w:defSemiHidden="0" w:defUnhideWhenUsed="0" w:defQFormat="0" w:count="376">
     <w:lsdException w:name="Normal" w:uiPriority="0" w:qFormat="1"/>
     <w:lsdException w:name="heading 1" w:uiPriority="9" w:qFormat="1"/>
     <w:lsdException w:name="heading 2" w:semiHidden="1" w:uiPriority="9" w:unhideWhenUsed="1" w:qFormat="1"/>
@@ -1445,6 +1660,7 @@
     <w:lsdException w:name="Smart Hyperlink" w:semiHidden="1" w:unhideWhenUsed="1"/>
     <w:lsdException w:name="Hashtag" w:semiHidden="1" w:unhideWhenUsed="1"/>
     <w:lsdException w:name="Unresolved Mention" w:semiHidden="1" w:unhideWhenUsed="1"/>
+    <w:lsdException w:name="Smart Link" w:semiHidden="1" w:unhideWhenUsed="1"/>
   </w:latentStyles>
   <w:style w:type="paragraph" w:default="1" w:styleId="Normal">
     <w:name w:val="Normal"/>

</xml_diff>